<commit_message>
ispravci tipfelera u seminaru i labu
</commit_message>
<xml_diff>
--- a/_3sACrowd_Laboratorij_profila.docx
+++ b/_3sACrowd_Laboratorij_profila.docx
@@ -1,6 +1,6 @@
 
 <file path=word/document.xml><?xml version="1.0" encoding="utf-8"?>
-<w:document xmlns:wpc="http://schemas.microsoft.com/office/word/2010/wordprocessingCanvas" xmlns:cx="http://schemas.microsoft.com/office/drawing/2014/chartex" xmlns:mc="http://schemas.openxmlformats.org/markup-compatibility/2006" xmlns:o="urn:schemas-microsoft-com:office:office" xmlns:r="http://schemas.openxmlformats.org/officeDocument/2006/relationships" xmlns:m="http://schemas.openxmlformats.org/officeDocument/2006/math" xmlns:v="urn:schemas-microsoft-com:vml" xmlns:wp14="http://schemas.microsoft.com/office/word/2010/wordprocessingDrawing" xmlns:wp="http://schemas.openxmlformats.org/drawingml/2006/wordprocessingDrawing" xmlns:w10="urn:schemas-microsoft-com:office:word" xmlns:w="http://schemas.openxmlformats.org/wordprocessingml/2006/main" xmlns:w14="http://schemas.microsoft.com/office/word/2010/wordml" xmlns:w15="http://schemas.microsoft.com/office/word/2012/wordml" xmlns:w16se="http://schemas.microsoft.com/office/word/2015/wordml/symex" xmlns:wpg="http://schemas.microsoft.com/office/word/2010/wordprocessingGroup" xmlns:wpi="http://schemas.microsoft.com/office/word/2010/wordprocessingInk" xmlns:wne="http://schemas.microsoft.com/office/word/2006/wordml" xmlns:wps="http://schemas.microsoft.com/office/word/2010/wordprocessingShape" mc:Ignorable="w14 w15 w16se wp14">
+<w:document xmlns:wpc="http://schemas.microsoft.com/office/word/2010/wordprocessingCanvas" xmlns:mc="http://schemas.openxmlformats.org/markup-compatibility/2006" xmlns:o="urn:schemas-microsoft-com:office:office" xmlns:r="http://schemas.openxmlformats.org/officeDocument/2006/relationships" xmlns:m="http://schemas.openxmlformats.org/officeDocument/2006/math" xmlns:v="urn:schemas-microsoft-com:vml" xmlns:wp14="http://schemas.microsoft.com/office/word/2010/wordprocessingDrawing" xmlns:wp="http://schemas.openxmlformats.org/drawingml/2006/wordprocessingDrawing" xmlns:w10="urn:schemas-microsoft-com:office:word" xmlns:w="http://schemas.openxmlformats.org/wordprocessingml/2006/main" xmlns:w14="http://schemas.microsoft.com/office/word/2010/wordml" xmlns:w15="http://schemas.microsoft.com/office/word/2012/wordml" xmlns:wpg="http://schemas.microsoft.com/office/word/2010/wordprocessingGroup" xmlns:wpi="http://schemas.microsoft.com/office/word/2010/wordprocessingInk" xmlns:wne="http://schemas.microsoft.com/office/word/2006/wordml" xmlns:wps="http://schemas.microsoft.com/office/word/2010/wordprocessingShape" mc:Ignorable="w14 w15 wp14">
   <w:body>
     <w:p>
       <w:pPr>
@@ -389,66 +389,19 @@
     </w:p>
     <w:p>
       <w:pPr>
-        <w:pStyle w:val="Heading1"/>
+        <w:pStyle w:val="Naslov1"/>
       </w:pPr>
       <w:r>
         <w:br w:type="page"/>
       </w:r>
-      <w:r>
-        <w:lastRenderedPageBreak/>
-        <w:t>Design story</w:t>
-      </w:r>
-    </w:p>
-    <w:p>
-      <w:pPr>
-        <w:rPr>
-          <w:rFonts w:eastAsiaTheme="majorEastAsia" w:cstheme="majorBidi"/>
-          <w:sz w:val="32"/>
-          <w:szCs w:val="32"/>
-        </w:rPr>
-      </w:pPr>
-      <w:r>
-        <w:br w:type="page"/>
-      </w:r>
-    </w:p>
-    <w:p>
-      <w:pPr>
-        <w:pStyle w:val="Heading1"/>
-      </w:pPr>
-      <w:r>
-        <w:lastRenderedPageBreak/>
-        <w:t>Use cases</w:t>
-      </w:r>
-    </w:p>
-    <w:p/>
-    <w:p/>
-    <w:p/>
-    <w:p/>
-    <w:p/>
-    <w:p/>
-    <w:p/>
-    <w:p/>
-    <w:p/>
-    <w:p/>
-    <w:p/>
-    <w:p/>
-    <w:p/>
-    <w:p/>
-    <w:p/>
-    <w:p/>
-    <w:p>
-      <w:pPr>
-        <w:ind w:firstLine="0"/>
-        <w:rPr>
-          <w:rFonts w:eastAsiaTheme="majorEastAsia" w:cstheme="majorBidi"/>
-          <w:sz w:val="32"/>
-          <w:szCs w:val="32"/>
-        </w:rPr>
-      </w:pPr>
-    </w:p>
-    <w:p>
-      <w:pPr>
-        <w:pStyle w:val="Heading1"/>
+    </w:p>
+    <w:p>
+      <w:pPr>
+        <w:pStyle w:val="Naslov1"/>
+        <w:numPr>
+          <w:ilvl w:val="0"/>
+          <w:numId w:val="7"/>
+        </w:numPr>
       </w:pPr>
       <w:r>
         <w:lastRenderedPageBreak/>
@@ -3837,69 +3790,81 @@
           <w:lang w:eastAsia="en-US"/>
         </w:rPr>
       </w:pPr>
+    </w:p>
+    <w:p>
+      <w:pPr>
+        <w:pStyle w:val="Naslov2"/>
+      </w:pPr>
+      <w:r>
+        <w:t>Komponente aplikacije</w:t>
+      </w:r>
+    </w:p>
+    <w:p>
+      <w:pPr>
+        <w:rPr>
+          <w:rFonts w:eastAsiaTheme="majorEastAsia"/>
+        </w:rPr>
+      </w:pPr>
+      <w:r>
+        <w:rPr>
+          <w:rFonts w:eastAsiaTheme="majorEastAsia"/>
+        </w:rPr>
+        <w:t xml:space="preserve">Objekti unutar aplikacije podjeljeni su u nekoliko vrsta prema zadaći koju obavljaju. </w:t>
+      </w:r>
+    </w:p>
+    <w:p>
+      <w:pPr>
+        <w:pStyle w:val="Naslov3"/>
+      </w:pPr>
+      <w:r>
+        <w:t>Entitety</w:t>
+      </w:r>
+    </w:p>
+    <w:p>
+      <w:pPr>
+        <w:rPr>
+          <w:rFonts w:eastAsiaTheme="majorEastAsia"/>
+        </w:rPr>
+      </w:pPr>
+      <w:r>
+        <w:rPr>
+          <w:rFonts w:eastAsiaTheme="majorEastAsia"/>
+        </w:rPr>
+        <w:t>Objekti koji jedinst</w:t>
+      </w:r>
+      <w:r>
+        <w:rPr>
+          <w:rFonts w:eastAsiaTheme="majorEastAsia"/>
+        </w:rPr>
+        <w:t>v</w:t>
+      </w:r>
       <w:bookmarkStart w:id="0" w:name="_GoBack"/>
       <w:bookmarkEnd w:id="0"/>
-    </w:p>
-    <w:p>
-      <w:pPr>
-        <w:pStyle w:val="Heading2"/>
-      </w:pPr>
-      <w:r>
-        <w:t>Komponente aplikacije</w:t>
-      </w:r>
-    </w:p>
-    <w:p>
-      <w:pPr>
+      <w:r>
         <w:rPr>
           <w:rFonts w:eastAsiaTheme="majorEastAsia"/>
         </w:rPr>
-      </w:pPr>
-      <w:r>
+        <w:t xml:space="preserve">eno predstavljaju objekt aplikacije. Svaki entitet ima svoj jedinstveni broj koji ga razlikuje od ostalih objekata istog tipa. </w:t>
+      </w:r>
+    </w:p>
+    <w:p>
+      <w:pPr>
+        <w:ind w:left="425" w:firstLine="0"/>
+        <w:jc w:val="left"/>
         <w:rPr>
           <w:rFonts w:eastAsiaTheme="majorEastAsia"/>
         </w:rPr>
-        <w:t xml:space="preserve">Objekti unutar aplikacije podjeljeni su u nekoliko vrsta prema zadaći koju obavljaju. </w:t>
-      </w:r>
-    </w:p>
-    <w:p>
-      <w:pPr>
-        <w:pStyle w:val="Heading3"/>
-      </w:pPr>
-      <w:r>
-        <w:t>Entitety</w:t>
-      </w:r>
-    </w:p>
-    <w:p>
-      <w:pPr>
+      </w:pPr>
+      <w:r>
         <w:rPr>
           <w:rFonts w:eastAsiaTheme="majorEastAsia"/>
         </w:rPr>
-      </w:pPr>
-      <w:r>
-        <w:rPr>
-          <w:rFonts w:eastAsiaTheme="majorEastAsia"/>
-        </w:rPr>
-        <w:t xml:space="preserve">Objekti koji jedinsteno predstavljaju objekt aplikacije. Svaki entitet ima svoj jedinstveni broj koji ga razlikuje od ostalih objekata istog tipa. </w:t>
-      </w:r>
-    </w:p>
-    <w:p>
-      <w:pPr>
-        <w:ind w:left="425" w:firstLine="0"/>
-        <w:jc w:val="left"/>
-        <w:rPr>
-          <w:rFonts w:eastAsiaTheme="majorEastAsia"/>
-        </w:rPr>
-      </w:pPr>
-      <w:r>
-        <w:rPr>
-          <w:rFonts w:eastAsiaTheme="majorEastAsia"/>
-        </w:rPr>
         <w:t xml:space="preserve">Modeli unutar aplikacije su: </w:t>
       </w:r>
     </w:p>
     <w:p>
       <w:pPr>
-        <w:pStyle w:val="ListParagraph"/>
+        <w:pStyle w:val="Odlomakpopisa"/>
         <w:numPr>
           <w:ilvl w:val="0"/>
           <w:numId w:val="6"/>
@@ -3936,7 +3901,7 @@
     </w:p>
     <w:p>
       <w:pPr>
-        <w:pStyle w:val="ListParagraph"/>
+        <w:pStyle w:val="Odlomakpopisa"/>
         <w:ind w:left="1145" w:firstLine="0"/>
         <w:jc w:val="center"/>
         <w:rPr>
@@ -3987,7 +3952,7 @@
     </w:p>
     <w:p>
       <w:pPr>
-        <w:pStyle w:val="ListParagraph"/>
+        <w:pStyle w:val="Odlomakpopisa"/>
         <w:numPr>
           <w:ilvl w:val="0"/>
           <w:numId w:val="6"/>
@@ -4013,7 +3978,7 @@
     </w:p>
     <w:p>
       <w:pPr>
-        <w:pStyle w:val="ListParagraph"/>
+        <w:pStyle w:val="Odlomakpopisa"/>
         <w:ind w:left="1145" w:firstLine="0"/>
         <w:jc w:val="center"/>
         <w:rPr>
@@ -4064,7 +4029,7 @@
     </w:p>
     <w:p>
       <w:pPr>
-        <w:pStyle w:val="ListParagraph"/>
+        <w:pStyle w:val="Odlomakpopisa"/>
         <w:numPr>
           <w:ilvl w:val="0"/>
           <w:numId w:val="6"/>
@@ -4083,7 +4048,7 @@
     </w:p>
     <w:p>
       <w:pPr>
-        <w:pStyle w:val="ListParagraph"/>
+        <w:pStyle w:val="Odlomakpopisa"/>
         <w:ind w:left="1145" w:firstLine="0"/>
         <w:jc w:val="left"/>
         <w:rPr>
@@ -4143,7 +4108,7 @@
     </w:p>
     <w:p>
       <w:pPr>
-        <w:pStyle w:val="ListParagraph"/>
+        <w:pStyle w:val="Odlomakpopisa"/>
         <w:numPr>
           <w:ilvl w:val="0"/>
           <w:numId w:val="6"/>
@@ -4221,7 +4186,7 @@
     </w:p>
     <w:p>
       <w:pPr>
-        <w:pStyle w:val="Heading3"/>
+        <w:pStyle w:val="Naslov3"/>
       </w:pPr>
       <w:r>
         <w:t>Tvornice</w:t>
@@ -4291,7 +4256,7 @@
     </w:p>
     <w:p>
       <w:pPr>
-        <w:pStyle w:val="Heading3"/>
+        <w:pStyle w:val="Naslov3"/>
       </w:pPr>
       <w:r>
         <w:lastRenderedPageBreak/>
@@ -4308,7 +4273,43 @@
         <w:rPr>
           <w:rFonts w:eastAsiaTheme="majorEastAsia"/>
         </w:rPr>
-        <w:t>Repozitoriji su dijelovi aplikacije koji sadrže metode za dohvat objekata iz baze podataka koristeći nHibernate mogučnosti. Postoje repozitoriji za sve navedene entitete. Repozitorij implementira metode navedene u sučelju određenog repozitorija kako bi se omogučila laka zamjena konkretnog repoziorija nekom drugom vrstom implementacije. Postoji 6 repozitorija i 4 sučelja. Repozitoriji su:  IngoingInvoiceRepository,  OutgointInvoiceRepository,  ExpenditureRepository, ReceiptRepository, UserRepository, VatRepository,a sučelja su: IUserRepository, IVatRepository, IMonetaryFlowRepository i IinvoiceRepository</w:t>
+        <w:t>Repozitoriji su dijelovi aplikacije koji sadrže metode za dohvat objekata iz baze pod</w:t>
+      </w:r>
+      <w:r>
+        <w:rPr>
+          <w:rFonts w:eastAsiaTheme="majorEastAsia"/>
+        </w:rPr>
+        <w:t>ataka koristeći nHibernate moguć</w:t>
+      </w:r>
+      <w:r>
+        <w:rPr>
+          <w:rFonts w:eastAsiaTheme="majorEastAsia"/>
+        </w:rPr>
+        <w:t>nosti. Postoje repozitoriji za sve navedene entitete. Repozitorij implementira metode navedene u sučelju određeno</w:t>
+      </w:r>
+      <w:r>
+        <w:rPr>
+          <w:rFonts w:eastAsiaTheme="majorEastAsia"/>
+        </w:rPr>
+        <w:t>g repozitorija kako bi se omoguć</w:t>
+      </w:r>
+      <w:r>
+        <w:rPr>
+          <w:rFonts w:eastAsiaTheme="majorEastAsia"/>
+        </w:rPr>
+        <w:t>ila laka zamjena konkretnog repoziorija nekom drugom vrstom implementacije. Postoji 6 repozitorija i 4 sučelja. Repozitoriji su:  IngoingInvoiceRepository,  OutgointInvoiceRepository,  ExpenditureRepository, ReceiptRepository, UserRepository, VatRepository,</w:t>
+      </w:r>
+      <w:r>
+        <w:rPr>
+          <w:rFonts w:eastAsiaTheme="majorEastAsia"/>
+        </w:rPr>
+        <w:t xml:space="preserve"> </w:t>
+      </w:r>
+      <w:r>
+        <w:rPr>
+          <w:rFonts w:eastAsiaTheme="majorEastAsia"/>
+        </w:rPr>
+        <w:t>a sučelja su: IUserRepository, IVatRepository, IMonetaryFlowRepository i IinvoiceRepository</w:t>
       </w:r>
     </w:p>
     <w:p>
@@ -4370,7 +4371,13 @@
         <w:rPr>
           <w:rFonts w:eastAsiaTheme="majorEastAsia"/>
         </w:rPr>
-        <w:t xml:space="preserve"> Navest cemo primjer implementacije korisničkog repozitorija i sučelja za korisnički repozitorij.</w:t>
+        <w:t xml:space="preserve"> Navest ć</w:t>
+      </w:r>
+      <w:r>
+        <w:rPr>
+          <w:rFonts w:eastAsiaTheme="majorEastAsia"/>
+        </w:rPr>
+        <w:t>emo primjer implementacije korisničkog repozitorija i sučelja za korisnički repozitorij.</w:t>
       </w:r>
     </w:p>
     <w:p>
@@ -5943,7 +5950,7 @@
 </file>
 
 <file path=word/endnotes.xml><?xml version="1.0" encoding="utf-8"?>
-<w:endnotes xmlns:wpc="http://schemas.microsoft.com/office/word/2010/wordprocessingCanvas" xmlns:cx="http://schemas.microsoft.com/office/drawing/2014/chartex" xmlns:mc="http://schemas.openxmlformats.org/markup-compatibility/2006" xmlns:o="urn:schemas-microsoft-com:office:office" xmlns:r="http://schemas.openxmlformats.org/officeDocument/2006/relationships" xmlns:m="http://schemas.openxmlformats.org/officeDocument/2006/math" xmlns:v="urn:schemas-microsoft-com:vml" xmlns:wp14="http://schemas.microsoft.com/office/word/2010/wordprocessingDrawing" xmlns:wp="http://schemas.openxmlformats.org/drawingml/2006/wordprocessingDrawing" xmlns:w10="urn:schemas-microsoft-com:office:word" xmlns:w="http://schemas.openxmlformats.org/wordprocessingml/2006/main" xmlns:w14="http://schemas.microsoft.com/office/word/2010/wordml" xmlns:w15="http://schemas.microsoft.com/office/word/2012/wordml" xmlns:w16se="http://schemas.microsoft.com/office/word/2015/wordml/symex" xmlns:wpg="http://schemas.microsoft.com/office/word/2010/wordprocessingGroup" xmlns:wpi="http://schemas.microsoft.com/office/word/2010/wordprocessingInk" xmlns:wne="http://schemas.microsoft.com/office/word/2006/wordml" xmlns:wps="http://schemas.microsoft.com/office/word/2010/wordprocessingShape" mc:Ignorable="w14 w15 w16se wp14">
+<w:endnotes xmlns:wpc="http://schemas.microsoft.com/office/word/2010/wordprocessingCanvas" xmlns:mc="http://schemas.openxmlformats.org/markup-compatibility/2006" xmlns:o="urn:schemas-microsoft-com:office:office" xmlns:r="http://schemas.openxmlformats.org/officeDocument/2006/relationships" xmlns:m="http://schemas.openxmlformats.org/officeDocument/2006/math" xmlns:v="urn:schemas-microsoft-com:vml" xmlns:wp14="http://schemas.microsoft.com/office/word/2010/wordprocessingDrawing" xmlns:wp="http://schemas.openxmlformats.org/drawingml/2006/wordprocessingDrawing" xmlns:w10="urn:schemas-microsoft-com:office:word" xmlns:w="http://schemas.openxmlformats.org/wordprocessingml/2006/main" xmlns:w14="http://schemas.microsoft.com/office/word/2010/wordml" xmlns:w15="http://schemas.microsoft.com/office/word/2012/wordml" xmlns:wpg="http://schemas.microsoft.com/office/word/2010/wordprocessingGroup" xmlns:wpi="http://schemas.microsoft.com/office/word/2010/wordprocessingInk" xmlns:wne="http://schemas.microsoft.com/office/word/2006/wordml" xmlns:wps="http://schemas.microsoft.com/office/word/2010/wordprocessingShape" mc:Ignorable="w14 w15 wp14">
   <w:endnote w:type="separator" w:id="-1">
     <w:p>
       <w:pPr>
@@ -5968,7 +5975,7 @@
 </file>
 
 <file path=word/footer1.xml><?xml version="1.0" encoding="utf-8"?>
-<w:ftr xmlns:wpc="http://schemas.microsoft.com/office/word/2010/wordprocessingCanvas" xmlns:cx="http://schemas.microsoft.com/office/drawing/2014/chartex" xmlns:mc="http://schemas.openxmlformats.org/markup-compatibility/2006" xmlns:o="urn:schemas-microsoft-com:office:office" xmlns:r="http://schemas.openxmlformats.org/officeDocument/2006/relationships" xmlns:m="http://schemas.openxmlformats.org/officeDocument/2006/math" xmlns:v="urn:schemas-microsoft-com:vml" xmlns:wp14="http://schemas.microsoft.com/office/word/2010/wordprocessingDrawing" xmlns:wp="http://schemas.openxmlformats.org/drawingml/2006/wordprocessingDrawing" xmlns:w10="urn:schemas-microsoft-com:office:word" xmlns:w="http://schemas.openxmlformats.org/wordprocessingml/2006/main" xmlns:w14="http://schemas.microsoft.com/office/word/2010/wordml" xmlns:w15="http://schemas.microsoft.com/office/word/2012/wordml" xmlns:w16se="http://schemas.microsoft.com/office/word/2015/wordml/symex" xmlns:wpg="http://schemas.microsoft.com/office/word/2010/wordprocessingGroup" xmlns:wpi="http://schemas.microsoft.com/office/word/2010/wordprocessingInk" xmlns:wne="http://schemas.microsoft.com/office/word/2006/wordml" xmlns:wps="http://schemas.microsoft.com/office/word/2010/wordprocessingShape" mc:Ignorable="w14 w15 w16se wp14">
+<w:ftr xmlns:wpc="http://schemas.microsoft.com/office/word/2010/wordprocessingCanvas" xmlns:mc="http://schemas.openxmlformats.org/markup-compatibility/2006" xmlns:o="urn:schemas-microsoft-com:office:office" xmlns:r="http://schemas.openxmlformats.org/officeDocument/2006/relationships" xmlns:m="http://schemas.openxmlformats.org/officeDocument/2006/math" xmlns:v="urn:schemas-microsoft-com:vml" xmlns:wp14="http://schemas.microsoft.com/office/word/2010/wordprocessingDrawing" xmlns:wp="http://schemas.openxmlformats.org/drawingml/2006/wordprocessingDrawing" xmlns:w10="urn:schemas-microsoft-com:office:word" xmlns:w="http://schemas.openxmlformats.org/wordprocessingml/2006/main" xmlns:w14="http://schemas.microsoft.com/office/word/2010/wordml" xmlns:w15="http://schemas.microsoft.com/office/word/2012/wordml" xmlns:wpg="http://schemas.microsoft.com/office/word/2010/wordprocessingGroup" xmlns:wpi="http://schemas.microsoft.com/office/word/2010/wordprocessingInk" xmlns:wne="http://schemas.microsoft.com/office/word/2006/wordml" xmlns:wps="http://schemas.microsoft.com/office/word/2010/wordprocessingShape" mc:Ignorable="w14 w15 wp14">
   <w:sdt>
     <w:sdtPr>
       <w:id w:val="-22634379"/>
@@ -5981,7 +5988,7 @@
     <w:sdtContent>
       <w:p>
         <w:pPr>
-          <w:pStyle w:val="Footer"/>
+          <w:pStyle w:val="Podnoje"/>
         </w:pPr>
         <w:r>
           <w:fldChar w:fldCharType="begin"/>
@@ -5996,7 +6003,7 @@
           <w:rPr>
             <w:noProof/>
           </w:rPr>
-          <w:t>8</w:t>
+          <w:t>6</w:t>
         </w:r>
         <w:r>
           <w:fldChar w:fldCharType="end"/>
@@ -6006,14 +6013,14 @@
   </w:sdt>
   <w:p>
     <w:pPr>
-      <w:pStyle w:val="Footer"/>
+      <w:pStyle w:val="Podnoje"/>
     </w:pPr>
   </w:p>
 </w:ftr>
 </file>
 
 <file path=word/footer2.xml><?xml version="1.0" encoding="utf-8"?>
-<w:ftr xmlns:wpc="http://schemas.microsoft.com/office/word/2010/wordprocessingCanvas" xmlns:cx="http://schemas.microsoft.com/office/drawing/2014/chartex" xmlns:mc="http://schemas.openxmlformats.org/markup-compatibility/2006" xmlns:o="urn:schemas-microsoft-com:office:office" xmlns:r="http://schemas.openxmlformats.org/officeDocument/2006/relationships" xmlns:m="http://schemas.openxmlformats.org/officeDocument/2006/math" xmlns:v="urn:schemas-microsoft-com:vml" xmlns:wp14="http://schemas.microsoft.com/office/word/2010/wordprocessingDrawing" xmlns:wp="http://schemas.openxmlformats.org/drawingml/2006/wordprocessingDrawing" xmlns:w10="urn:schemas-microsoft-com:office:word" xmlns:w="http://schemas.openxmlformats.org/wordprocessingml/2006/main" xmlns:w14="http://schemas.microsoft.com/office/word/2010/wordml" xmlns:w15="http://schemas.microsoft.com/office/word/2012/wordml" xmlns:w16se="http://schemas.microsoft.com/office/word/2015/wordml/symex" xmlns:wpg="http://schemas.microsoft.com/office/word/2010/wordprocessingGroup" xmlns:wpi="http://schemas.microsoft.com/office/word/2010/wordprocessingInk" xmlns:wne="http://schemas.microsoft.com/office/word/2006/wordml" xmlns:wps="http://schemas.microsoft.com/office/word/2010/wordprocessingShape" mc:Ignorable="w14 w15 w16se wp14">
+<w:ftr xmlns:wpc="http://schemas.microsoft.com/office/word/2010/wordprocessingCanvas" xmlns:mc="http://schemas.openxmlformats.org/markup-compatibility/2006" xmlns:o="urn:schemas-microsoft-com:office:office" xmlns:r="http://schemas.openxmlformats.org/officeDocument/2006/relationships" xmlns:m="http://schemas.openxmlformats.org/officeDocument/2006/math" xmlns:v="urn:schemas-microsoft-com:vml" xmlns:wp14="http://schemas.microsoft.com/office/word/2010/wordprocessingDrawing" xmlns:wp="http://schemas.openxmlformats.org/drawingml/2006/wordprocessingDrawing" xmlns:w10="urn:schemas-microsoft-com:office:word" xmlns:w="http://schemas.openxmlformats.org/wordprocessingml/2006/main" xmlns:w14="http://schemas.microsoft.com/office/word/2010/wordml" xmlns:w15="http://schemas.microsoft.com/office/word/2012/wordml" xmlns:wpg="http://schemas.microsoft.com/office/word/2010/wordprocessingGroup" xmlns:wpi="http://schemas.microsoft.com/office/word/2010/wordprocessingInk" xmlns:wne="http://schemas.microsoft.com/office/word/2006/wordml" xmlns:wps="http://schemas.microsoft.com/office/word/2010/wordprocessingShape" mc:Ignorable="w14 w15 wp14">
   <w:sdt>
     <w:sdtPr>
       <w:id w:val="-1368215788"/>
@@ -6026,7 +6033,7 @@
     <w:sdtContent>
       <w:p>
         <w:pPr>
-          <w:pStyle w:val="Footer"/>
+          <w:pStyle w:val="Podnoje"/>
           <w:jc w:val="right"/>
         </w:pPr>
         <w:r>
@@ -6042,7 +6049,7 @@
           <w:rPr>
             <w:noProof/>
           </w:rPr>
-          <w:t>9</w:t>
+          <w:t>3</w:t>
         </w:r>
         <w:r>
           <w:fldChar w:fldCharType="end"/>
@@ -6052,14 +6059,14 @@
   </w:sdt>
   <w:p>
     <w:pPr>
-      <w:pStyle w:val="Footer"/>
+      <w:pStyle w:val="Podnoje"/>
     </w:pPr>
   </w:p>
 </w:ftr>
 </file>
 
 <file path=word/footnotes.xml><?xml version="1.0" encoding="utf-8"?>
-<w:footnotes xmlns:wpc="http://schemas.microsoft.com/office/word/2010/wordprocessingCanvas" xmlns:cx="http://schemas.microsoft.com/office/drawing/2014/chartex" xmlns:mc="http://schemas.openxmlformats.org/markup-compatibility/2006" xmlns:o="urn:schemas-microsoft-com:office:office" xmlns:r="http://schemas.openxmlformats.org/officeDocument/2006/relationships" xmlns:m="http://schemas.openxmlformats.org/officeDocument/2006/math" xmlns:v="urn:schemas-microsoft-com:vml" xmlns:wp14="http://schemas.microsoft.com/office/word/2010/wordprocessingDrawing" xmlns:wp="http://schemas.openxmlformats.org/drawingml/2006/wordprocessingDrawing" xmlns:w10="urn:schemas-microsoft-com:office:word" xmlns:w="http://schemas.openxmlformats.org/wordprocessingml/2006/main" xmlns:w14="http://schemas.microsoft.com/office/word/2010/wordml" xmlns:w15="http://schemas.microsoft.com/office/word/2012/wordml" xmlns:w16se="http://schemas.microsoft.com/office/word/2015/wordml/symex" xmlns:wpg="http://schemas.microsoft.com/office/word/2010/wordprocessingGroup" xmlns:wpi="http://schemas.microsoft.com/office/word/2010/wordprocessingInk" xmlns:wne="http://schemas.microsoft.com/office/word/2006/wordml" xmlns:wps="http://schemas.microsoft.com/office/word/2010/wordprocessingShape" mc:Ignorable="w14 w15 w16se wp14">
+<w:footnotes xmlns:wpc="http://schemas.microsoft.com/office/word/2010/wordprocessingCanvas" xmlns:mc="http://schemas.openxmlformats.org/markup-compatibility/2006" xmlns:o="urn:schemas-microsoft-com:office:office" xmlns:r="http://schemas.openxmlformats.org/officeDocument/2006/relationships" xmlns:m="http://schemas.openxmlformats.org/officeDocument/2006/math" xmlns:v="urn:schemas-microsoft-com:vml" xmlns:wp14="http://schemas.microsoft.com/office/word/2010/wordprocessingDrawing" xmlns:wp="http://schemas.openxmlformats.org/drawingml/2006/wordprocessingDrawing" xmlns:w10="urn:schemas-microsoft-com:office:word" xmlns:w="http://schemas.openxmlformats.org/wordprocessingml/2006/main" xmlns:w14="http://schemas.microsoft.com/office/word/2010/wordml" xmlns:w15="http://schemas.microsoft.com/office/word/2012/wordml" xmlns:wpg="http://schemas.microsoft.com/office/word/2010/wordprocessingGroup" xmlns:wpi="http://schemas.microsoft.com/office/word/2010/wordprocessingInk" xmlns:wne="http://schemas.microsoft.com/office/word/2006/wordml" xmlns:wps="http://schemas.microsoft.com/office/word/2010/wordprocessingShape" mc:Ignorable="w14 w15 wp14">
   <w:footnote w:type="separator" w:id="-1">
     <w:p>
       <w:pPr>
@@ -6084,8 +6091,8 @@
 </file>
 
 <file path=word/numbering.xml><?xml version="1.0" encoding="utf-8"?>
-<w:numbering xmlns:wpc="http://schemas.microsoft.com/office/word/2010/wordprocessingCanvas" xmlns:cx="http://schemas.microsoft.com/office/drawing/2014/chartex" xmlns:mc="http://schemas.openxmlformats.org/markup-compatibility/2006" xmlns:o="urn:schemas-microsoft-com:office:office" xmlns:r="http://schemas.openxmlformats.org/officeDocument/2006/relationships" xmlns:m="http://schemas.openxmlformats.org/officeDocument/2006/math" xmlns:v="urn:schemas-microsoft-com:vml" xmlns:wp14="http://schemas.microsoft.com/office/word/2010/wordprocessingDrawing" xmlns:wp="http://schemas.openxmlformats.org/drawingml/2006/wordprocessingDrawing" xmlns:w10="urn:schemas-microsoft-com:office:word" xmlns:w="http://schemas.openxmlformats.org/wordprocessingml/2006/main" xmlns:w14="http://schemas.microsoft.com/office/word/2010/wordml" xmlns:w15="http://schemas.microsoft.com/office/word/2012/wordml" xmlns:w16se="http://schemas.microsoft.com/office/word/2015/wordml/symex" xmlns:wpg="http://schemas.microsoft.com/office/word/2010/wordprocessingGroup" xmlns:wpi="http://schemas.microsoft.com/office/word/2010/wordprocessingInk" xmlns:wne="http://schemas.microsoft.com/office/word/2006/wordml" xmlns:wps="http://schemas.microsoft.com/office/word/2010/wordprocessingShape" mc:Ignorable="w14 w15 w16se wp14">
-  <w:abstractNum w:abstractNumId="0" w15:restartNumberingAfterBreak="0">
+<w:numbering xmlns:wpc="http://schemas.microsoft.com/office/word/2010/wordprocessingCanvas" xmlns:mc="http://schemas.openxmlformats.org/markup-compatibility/2006" xmlns:o="urn:schemas-microsoft-com:office:office" xmlns:r="http://schemas.openxmlformats.org/officeDocument/2006/relationships" xmlns:m="http://schemas.openxmlformats.org/officeDocument/2006/math" xmlns:v="urn:schemas-microsoft-com:vml" xmlns:wp14="http://schemas.microsoft.com/office/word/2010/wordprocessingDrawing" xmlns:wp="http://schemas.openxmlformats.org/drawingml/2006/wordprocessingDrawing" xmlns:w10="urn:schemas-microsoft-com:office:word" xmlns:w="http://schemas.openxmlformats.org/wordprocessingml/2006/main" xmlns:w14="http://schemas.microsoft.com/office/word/2010/wordml" xmlns:w15="http://schemas.microsoft.com/office/word/2012/wordml" xmlns:wpg="http://schemas.microsoft.com/office/word/2010/wordprocessingGroup" xmlns:wpi="http://schemas.microsoft.com/office/word/2010/wordprocessingInk" xmlns:wne="http://schemas.microsoft.com/office/word/2006/wordml" xmlns:wps="http://schemas.microsoft.com/office/word/2010/wordprocessingShape" mc:Ignorable="w14 w15 wp14">
+  <w:abstractNum w:abstractNumId="0">
     <w:nsid w:val="038246EC"/>
     <w:multiLevelType w:val="multilevel"/>
     <w:tmpl w:val="1ACC7F5C"/>
@@ -6093,7 +6100,7 @@
     <w:lvl w:ilvl="0">
       <w:start w:val="1"/>
       <w:numFmt w:val="decimal"/>
-      <w:pStyle w:val="Heading1"/>
+      <w:pStyle w:val="Naslov1"/>
       <w:lvlText w:val="%1."/>
       <w:lvlJc w:val="left"/>
       <w:pPr>
@@ -6106,7 +6113,7 @@
     <w:lvl w:ilvl="1">
       <w:start w:val="1"/>
       <w:numFmt w:val="decimal"/>
-      <w:pStyle w:val="Heading2"/>
+      <w:pStyle w:val="Naslov2"/>
       <w:lvlText w:val="%1.%2"/>
       <w:lvlJc w:val="left"/>
       <w:pPr>
@@ -6119,7 +6126,7 @@
     <w:lvl w:ilvl="2">
       <w:start w:val="1"/>
       <w:numFmt w:val="decimal"/>
-      <w:pStyle w:val="Heading3"/>
+      <w:pStyle w:val="Naslov3"/>
       <w:lvlText w:val="%1.%2.%3"/>
       <w:lvlJc w:val="left"/>
       <w:pPr>
@@ -6202,7 +6209,7 @@
       </w:rPr>
     </w:lvl>
   </w:abstractNum>
-  <w:abstractNum w:abstractNumId="1" w15:restartNumberingAfterBreak="0">
+  <w:abstractNum w:abstractNumId="1">
     <w:nsid w:val="07515D7E"/>
     <w:multiLevelType w:val="hybridMultilevel"/>
     <w:tmpl w:val="24DA02EC"/>
@@ -6316,7 +6323,7 @@
       </w:pPr>
     </w:lvl>
   </w:abstractNum>
-  <w:abstractNum w:abstractNumId="2" w15:restartNumberingAfterBreak="0">
+  <w:abstractNum w:abstractNumId="2">
     <w:nsid w:val="25F30B3E"/>
     <w:multiLevelType w:val="hybridMultilevel"/>
     <w:tmpl w:val="DEF61A0E"/>
@@ -6402,7 +6409,7 @@
       </w:pPr>
     </w:lvl>
   </w:abstractNum>
-  <w:abstractNum w:abstractNumId="3" w15:restartNumberingAfterBreak="0">
+  <w:abstractNum w:abstractNumId="3">
     <w:nsid w:val="38D32929"/>
     <w:multiLevelType w:val="hybridMultilevel"/>
     <w:tmpl w:val="3CA4E722"/>
@@ -6516,7 +6523,7 @@
       </w:pPr>
     </w:lvl>
   </w:abstractNum>
-  <w:abstractNum w:abstractNumId="4" w15:restartNumberingAfterBreak="0">
+  <w:abstractNum w:abstractNumId="4">
     <w:nsid w:val="391F1821"/>
     <w:multiLevelType w:val="hybridMultilevel"/>
     <w:tmpl w:val="F94451A0"/>
@@ -6629,7 +6636,7 @@
       </w:rPr>
     </w:lvl>
   </w:abstractNum>
-  <w:abstractNum w:abstractNumId="5" w15:restartNumberingAfterBreak="0">
+  <w:abstractNum w:abstractNumId="5">
     <w:nsid w:val="398C637D"/>
     <w:multiLevelType w:val="multilevel"/>
     <w:tmpl w:val="1ACC7F5C"/>
@@ -6653,11 +6660,41 @@
   <w:num w:numId="6">
     <w:abstractNumId w:val="4"/>
   </w:num>
+  <w:num w:numId="7">
+    <w:abstractNumId w:val="5"/>
+    <w:lvlOverride w:ilvl="0">
+      <w:startOverride w:val="1"/>
+    </w:lvlOverride>
+    <w:lvlOverride w:ilvl="1">
+      <w:startOverride w:val="1"/>
+    </w:lvlOverride>
+    <w:lvlOverride w:ilvl="2">
+      <w:startOverride w:val="1"/>
+    </w:lvlOverride>
+    <w:lvlOverride w:ilvl="3">
+      <w:startOverride w:val="1"/>
+    </w:lvlOverride>
+    <w:lvlOverride w:ilvl="4">
+      <w:startOverride w:val="1"/>
+    </w:lvlOverride>
+    <w:lvlOverride w:ilvl="5">
+      <w:startOverride w:val="1"/>
+    </w:lvlOverride>
+    <w:lvlOverride w:ilvl="6">
+      <w:startOverride w:val="1"/>
+    </w:lvlOverride>
+    <w:lvlOverride w:ilvl="7">
+      <w:startOverride w:val="1"/>
+    </w:lvlOverride>
+    <w:lvlOverride w:ilvl="8">
+      <w:startOverride w:val="1"/>
+    </w:lvlOverride>
+  </w:num>
 </w:numbering>
 </file>
 
 <file path=word/styles.xml><?xml version="1.0" encoding="utf-8"?>
-<w:styles xmlns:mc="http://schemas.openxmlformats.org/markup-compatibility/2006" xmlns:r="http://schemas.openxmlformats.org/officeDocument/2006/relationships" xmlns:w="http://schemas.openxmlformats.org/wordprocessingml/2006/main" xmlns:w14="http://schemas.microsoft.com/office/word/2010/wordml" xmlns:w15="http://schemas.microsoft.com/office/word/2012/wordml" xmlns:w16se="http://schemas.microsoft.com/office/word/2015/wordml/symex" mc:Ignorable="w14 w15 w16se">
+<w:styles xmlns:mc="http://schemas.openxmlformats.org/markup-compatibility/2006" xmlns:r="http://schemas.openxmlformats.org/officeDocument/2006/relationships" xmlns:w="http://schemas.openxmlformats.org/wordprocessingml/2006/main" xmlns:w14="http://schemas.microsoft.com/office/word/2010/wordml" xmlns:w15="http://schemas.microsoft.com/office/word/2012/wordml" mc:Ignorable="w14 w15">
   <w:docDefaults>
     <w:rPrDefault>
       <w:rPr>
@@ -7063,15 +7100,15 @@
       <w:lang w:eastAsia="ar-SA"/>
     </w:rPr>
   </w:style>
-  <w:style w:type="paragraph" w:styleId="Heading1">
+  <w:style w:type="paragraph" w:styleId="Naslov1">
     <w:name w:val="heading 1"/>
     <w:basedOn w:val="Normal"/>
     <w:next w:val="Normal"/>
-    <w:link w:val="Heading1Char"/>
+    <w:link w:val="Naslov1Char"/>
     <w:autoRedefine/>
     <w:uiPriority w:val="9"/>
     <w:qFormat/>
-    <w:rsid w:val="005609ED"/>
+    <w:rsid w:val="00C93CAE"/>
     <w:pPr>
       <w:keepNext/>
       <w:keepLines/>
@@ -7088,11 +7125,11 @@
       <w:szCs w:val="32"/>
     </w:rPr>
   </w:style>
-  <w:style w:type="paragraph" w:styleId="Heading2">
+  <w:style w:type="paragraph" w:styleId="Naslov2">
     <w:name w:val="heading 2"/>
-    <w:basedOn w:val="Heading1"/>
+    <w:basedOn w:val="Naslov1"/>
     <w:next w:val="Normal"/>
-    <w:link w:val="Heading2Char"/>
+    <w:link w:val="Naslov2Char"/>
     <w:autoRedefine/>
     <w:uiPriority w:val="9"/>
     <w:unhideWhenUsed/>
@@ -7110,11 +7147,11 @@
       <w:szCs w:val="26"/>
     </w:rPr>
   </w:style>
-  <w:style w:type="paragraph" w:styleId="Heading3">
+  <w:style w:type="paragraph" w:styleId="Naslov3">
     <w:name w:val="heading 3"/>
     <w:basedOn w:val="Normal"/>
     <w:next w:val="Normal"/>
-    <w:link w:val="Heading3Char"/>
+    <w:link w:val="Naslov3Char"/>
     <w:uiPriority w:val="9"/>
     <w:unhideWhenUsed/>
     <w:qFormat/>
@@ -7134,13 +7171,13 @@
       <w:b/>
     </w:rPr>
   </w:style>
-  <w:style w:type="character" w:default="1" w:styleId="DefaultParagraphFont">
+  <w:style w:type="character" w:default="1" w:styleId="Zadanifontodlomka">
     <w:name w:val="Default Paragraph Font"/>
     <w:uiPriority w:val="1"/>
     <w:semiHidden/>
     <w:unhideWhenUsed/>
   </w:style>
-  <w:style w:type="table" w:default="1" w:styleId="TableNormal">
+  <w:style w:type="table" w:default="1" w:styleId="Obinatablica">
     <w:name w:val="Normal Table"/>
     <w:uiPriority w:val="99"/>
     <w:semiHidden/>
@@ -7155,13 +7192,13 @@
       </w:tblCellMar>
     </w:tblPr>
   </w:style>
-  <w:style w:type="numbering" w:default="1" w:styleId="NoList">
+  <w:style w:type="numbering" w:default="1" w:styleId="Bezpopisa">
     <w:name w:val="No List"/>
     <w:uiPriority w:val="99"/>
     <w:semiHidden/>
     <w:unhideWhenUsed/>
   </w:style>
-  <w:style w:type="paragraph" w:styleId="NoSpacing">
+  <w:style w:type="paragraph" w:styleId="Bezproreda">
     <w:name w:val="No Spacing"/>
     <w:uiPriority w:val="1"/>
     <w:qFormat/>
@@ -7178,12 +7215,12 @@
       <w:lang w:eastAsia="ar-SA"/>
     </w:rPr>
   </w:style>
-  <w:style w:type="character" w:customStyle="1" w:styleId="Heading1Char">
-    <w:name w:val="Heading 1 Char"/>
-    <w:basedOn w:val="DefaultParagraphFont"/>
-    <w:link w:val="Heading1"/>
+  <w:style w:type="character" w:customStyle="1" w:styleId="Naslov1Char">
+    <w:name w:val="Naslov 1 Char"/>
+    <w:basedOn w:val="Zadanifontodlomka"/>
+    <w:link w:val="Naslov1"/>
     <w:uiPriority w:val="9"/>
-    <w:rsid w:val="005609ED"/>
+    <w:rsid w:val="00C93CAE"/>
     <w:rPr>
       <w:rFonts w:ascii="Arial" w:eastAsiaTheme="majorEastAsia" w:hAnsi="Arial" w:cstheme="majorBidi"/>
       <w:b/>
@@ -7192,10 +7229,10 @@
       <w:lang w:eastAsia="ar-SA"/>
     </w:rPr>
   </w:style>
-  <w:style w:type="character" w:customStyle="1" w:styleId="Heading2Char">
-    <w:name w:val="Heading 2 Char"/>
-    <w:basedOn w:val="DefaultParagraphFont"/>
-    <w:link w:val="Heading2"/>
+  <w:style w:type="character" w:customStyle="1" w:styleId="Naslov2Char">
+    <w:name w:val="Naslov 2 Char"/>
+    <w:basedOn w:val="Zadanifontodlomka"/>
+    <w:link w:val="Naslov2"/>
     <w:uiPriority w:val="9"/>
     <w:rsid w:val="00BF7D7F"/>
     <w:rPr>
@@ -7216,10 +7253,10 @@
       </w:numPr>
     </w:pPr>
   </w:style>
-  <w:style w:type="paragraph" w:styleId="Header">
+  <w:style w:type="paragraph" w:styleId="Zaglavlje">
     <w:name w:val="header"/>
     <w:basedOn w:val="Normal"/>
-    <w:link w:val="HeaderChar"/>
+    <w:link w:val="ZaglavljeChar"/>
     <w:uiPriority w:val="99"/>
     <w:unhideWhenUsed/>
     <w:rsid w:val="00E90E62"/>
@@ -7231,10 +7268,10 @@
       <w:spacing w:before="0" w:after="0"/>
     </w:pPr>
   </w:style>
-  <w:style w:type="character" w:customStyle="1" w:styleId="Heading3Char">
-    <w:name w:val="Heading 3 Char"/>
-    <w:basedOn w:val="DefaultParagraphFont"/>
-    <w:link w:val="Heading3"/>
+  <w:style w:type="character" w:customStyle="1" w:styleId="Naslov3Char">
+    <w:name w:val="Naslov 3 Char"/>
+    <w:basedOn w:val="Zadanifontodlomka"/>
+    <w:link w:val="Naslov3"/>
     <w:uiPriority w:val="9"/>
     <w:rsid w:val="005609ED"/>
     <w:rPr>
@@ -7245,10 +7282,10 @@
       <w:lang w:eastAsia="ar-SA"/>
     </w:rPr>
   </w:style>
-  <w:style w:type="character" w:customStyle="1" w:styleId="HeaderChar">
-    <w:name w:val="Header Char"/>
-    <w:basedOn w:val="DefaultParagraphFont"/>
-    <w:link w:val="Header"/>
+  <w:style w:type="character" w:customStyle="1" w:styleId="ZaglavljeChar">
+    <w:name w:val="Zaglavlje Char"/>
+    <w:basedOn w:val="Zadanifontodlomka"/>
+    <w:link w:val="Zaglavlje"/>
     <w:uiPriority w:val="99"/>
     <w:rsid w:val="00E90E62"/>
     <w:rPr>
@@ -7258,10 +7295,10 @@
       <w:lang w:eastAsia="ar-SA"/>
     </w:rPr>
   </w:style>
-  <w:style w:type="paragraph" w:styleId="Footer">
+  <w:style w:type="paragraph" w:styleId="Podnoje">
     <w:name w:val="footer"/>
     <w:basedOn w:val="Normal"/>
-    <w:link w:val="FooterChar"/>
+    <w:link w:val="PodnojeChar"/>
     <w:uiPriority w:val="99"/>
     <w:unhideWhenUsed/>
     <w:rsid w:val="00E90E62"/>
@@ -7273,10 +7310,10 @@
       <w:spacing w:before="0" w:after="0"/>
     </w:pPr>
   </w:style>
-  <w:style w:type="character" w:customStyle="1" w:styleId="FooterChar">
-    <w:name w:val="Footer Char"/>
-    <w:basedOn w:val="DefaultParagraphFont"/>
-    <w:link w:val="Footer"/>
+  <w:style w:type="character" w:customStyle="1" w:styleId="PodnojeChar">
+    <w:name w:val="Podnožje Char"/>
+    <w:basedOn w:val="Zadanifontodlomka"/>
+    <w:link w:val="Podnoje"/>
     <w:uiPriority w:val="99"/>
     <w:rsid w:val="00E90E62"/>
     <w:rPr>
@@ -7286,7 +7323,7 @@
       <w:lang w:eastAsia="ar-SA"/>
     </w:rPr>
   </w:style>
-  <w:style w:type="paragraph" w:styleId="ListParagraph">
+  <w:style w:type="paragraph" w:styleId="Odlomakpopisa">
     <w:name w:val="List Paragraph"/>
     <w:basedOn w:val="Normal"/>
     <w:uiPriority w:val="34"/>

</xml_diff>